<commit_message>
Added more assets, updated pdf to have assets used as of Assignment 2
</commit_message>
<xml_diff>
--- a/SFWR ENG 3GB3 Assignment 2.docx
+++ b/SFWR ENG 3GB3 Assignment 2.docx
@@ -92,6 +92,38 @@
       </w:pPr>
       <w:r>
         <w:t>As for game mechanics, movement will be mostly using the wasd keys and spacebar for jumping. Attacks and interactions will be the mouse keys and the ‘e’ key respectively, and anything special such as item usage and abilities will be the numbered keys.</w:t>
+      </w:r>
+    </w:p>
+    <w:p/>
+    <w:p>
+      <w:r>
+        <w:t>Assets Used:</w:t>
+      </w:r>
+    </w:p>
+    <w:p>
+      <w:r>
+        <w:t>2D platformer – Unity Essentials/Sample Projects by Unity Technologies</w:t>
+      </w:r>
+    </w:p>
+    <w:p>
+      <w:r>
+        <w:t>Tileable 2D Terrain Platforms – 2D RPK by DooLabs (Marco Siino)</w:t>
+      </w:r>
+    </w:p>
+    <w:p>
+      <w:r>
+        <w:t>2D Archers Sprites by Honeti</w:t>
+      </w:r>
+    </w:p>
+    <w:p>
+      <w:r>
+        <w:t>2D Dialog Bubble by Johnathan Poulin</w:t>
+      </w:r>
+    </w:p>
+    <w:p/>
+    <w:p>
+      <w:r>
+        <w:t>I will update this list of assets as the design of the game progresses. As of assignment 2, these are the assets currently in the project.</w:t>
       </w:r>
       <w:bookmarkStart w:id="0" w:name="_GoBack"/>
       <w:bookmarkEnd w:id="0"/>

</xml_diff>

<commit_message>
Final draft of the pdf
</commit_message>
<xml_diff>
--- a/SFWR ENG 3GB3 Assignment 2.docx
+++ b/SFWR ENG 3GB3 Assignment 2.docx
@@ -7,7 +7,10 @@
         <w:jc w:val="center"/>
       </w:pPr>
       <w:r>
-        <w:t>SFWR ENG 3GB3: Assignment 2 part A</w:t>
+        <w:t>SF</w:t>
+      </w:r>
+      <w:r>
+        <w:t>WR ENG 3GB3: Assignment 2</w:t>
       </w:r>
     </w:p>
     <w:p/>
@@ -66,7 +69,19 @@
         <w:ind w:firstLine="720"/>
       </w:pPr>
       <w:r>
-        <w:t xml:space="preserve">There will be combat in the game; however, the combat won’t be too complicated. It will most likely be turn based (similar to Pokémon). There will also be mini challenges such as side quests and puzzles the player has to solve. </w:t>
+        <w:t xml:space="preserve">There will be combat in the game; however, the combat won’t be too complicated. It will most likely be turn based (similar to Pokémon). </w:t>
+      </w:r>
+      <w:r>
+        <w:t xml:space="preserve">There will also be side-quests and mini-challenges for </w:t>
+      </w:r>
+      <w:r>
+        <w:t>the player. A rocket launcher</w:t>
+      </w:r>
+      <w:r>
+        <w:t xml:space="preserve"> will allow the player to break objects in puzzles and reveal hidden material.</w:t>
+      </w:r>
+      <w:r>
+        <w:t xml:space="preserve"> This will be assigned to left click when the player is outside of combat.</w:t>
       </w:r>
     </w:p>
     <w:p>
@@ -91,42 +106,61 @@
         <w:ind w:firstLine="720"/>
       </w:pPr>
       <w:r>
-        <w:t>As for game mechanics, movement will be mostly using the wasd keys and spacebar for jumping. Attacks and interactions will be the mouse keys and the ‘e’ key respectively, and anything special such as item usage and abilities will be the numbered keys.</w:t>
-      </w:r>
-    </w:p>
-    <w:p/>
-    <w:p>
-      <w:r>
-        <w:t>Assets Used:</w:t>
-      </w:r>
-    </w:p>
-    <w:p>
-      <w:r>
-        <w:t>2D platformer – Unity Essentials/Sample Projects by Unity Technologies</w:t>
-      </w:r>
-    </w:p>
-    <w:p>
-      <w:r>
-        <w:t>Tileable 2D Terrain Platforms – 2D RPK by DooLabs (Marco Siino)</w:t>
-      </w:r>
-    </w:p>
-    <w:p>
-      <w:r>
-        <w:t>2D Archers Sprites by Honeti</w:t>
-      </w:r>
-    </w:p>
-    <w:p>
-      <w:r>
-        <w:t>2D Dialog Bubble by Johnathan Poulin</w:t>
-      </w:r>
-    </w:p>
-    <w:p/>
-    <w:p>
-      <w:r>
-        <w:t>I will update this list of assets as the design of the game progresses. As of assignment 2, these are the assets currently in the project.</w:t>
+        <w:t>As for game mechanics, movement will be mostly using the wasd keys and spacebar for jumping. Attacks and interactions</w:t>
+      </w:r>
+      <w:r>
+        <w:t xml:space="preserve"> outside of combat</w:t>
+      </w:r>
+      <w:r>
+        <w:t xml:space="preserve"> will be the mouse keys and the ‘e’ key respectively, and anything special such as item usage and abilities will be the numbered keys</w:t>
+      </w:r>
+      <w:r>
+        <w:t>, however the abilities have not been thought of yet so they will not be included in assignment 2. But I will design the game with them in mind to make it easy to make additions</w:t>
+      </w:r>
+      <w:r>
+        <w:t>.</w:t>
+      </w:r>
+      <w:r>
+        <w:t xml:space="preserve"> In combat, the arrow keys will be used to select different options and enter to confirm.</w:t>
       </w:r>
       <w:bookmarkStart w:id="0" w:name="_GoBack"/>
       <w:bookmarkEnd w:id="0"/>
+    </w:p>
+    <w:p>
+      <w:r>
+        <w:t>Assets Used:</w:t>
+      </w:r>
+    </w:p>
+    <w:p>
+      <w:r>
+        <w:t>2D platformer – Unity Essentials/Sample Projects by Unity Technologies</w:t>
+      </w:r>
+    </w:p>
+    <w:p>
+      <w:r>
+        <w:t>Tileable 2D Terrain Platforms – 2D RPK by DooLabs (Marco Siino)</w:t>
+      </w:r>
+    </w:p>
+    <w:p>
+      <w:r>
+        <w:t>2D Archers Sprites by Honeti</w:t>
+      </w:r>
+    </w:p>
+    <w:p>
+      <w:r>
+        <w:t>2D Dialog Bubble by Johnathan Poulin</w:t>
+      </w:r>
+    </w:p>
+    <w:p>
+      <w:r>
+        <w:t>Currently only the jump option doesn’t work in the current scene because of my lack of knowledge dealing with raycasting and line-casting in Unity. Every other game mechanic works as intended.</w:t>
+      </w:r>
+    </w:p>
+    <w:p/>
+    <w:p>
+      <w:r>
+        <w:t>I will update this list of assets as the design of the game progresses. As of assignment 2, these are the assets currently in the project.</w:t>
+      </w:r>
     </w:p>
     <w:sectPr>
       <w:headerReference w:type="default" r:id="rId6"/>

</xml_diff>